<commit_message>
'edited final report and ipynb'
</commit_message>
<xml_diff>
--- a/ETL/Report Word Edward.docx
+++ b/ETL/Report Word Edward.docx
@@ -140,7 +140,31 @@
         <w:rPr>
           <w:rFonts w:ascii="Times New Roman" w:hAnsi="Times New Roman" w:cs="Times New Roman"/>
         </w:rPr>
-        <w:t xml:space="preserve">By state, Hawaii and Wyoming had the greatest percentage drop in total annual payroll (11.48% and 11.25% respectively) while Delaware and Utah had the highest percentage increase (9.74% and 7.45% respectively). </w:t>
+        <w:t xml:space="preserve">By state, Hawaii and Wyoming had the greatest percentage drop in total annual payroll (11.48% and 11.25% respectively) while Delaware and </w:t>
+      </w:r>
+      <w:r>
+        <w:rPr>
+          <w:rFonts w:ascii="Times New Roman" w:hAnsi="Times New Roman" w:cs="Times New Roman"/>
+        </w:rPr>
+        <w:t>South Dakota</w:t>
+      </w:r>
+      <w:r>
+        <w:rPr>
+          <w:rFonts w:ascii="Times New Roman" w:hAnsi="Times New Roman" w:cs="Times New Roman"/>
+        </w:rPr>
+        <w:t xml:space="preserve"> had the highest percentage increase (9.74% and </w:t>
+      </w:r>
+      <w:r>
+        <w:rPr>
+          <w:rFonts w:ascii="Times New Roman" w:hAnsi="Times New Roman" w:cs="Times New Roman"/>
+        </w:rPr>
+        <w:t>8.59</w:t>
+      </w:r>
+      <w:r>
+        <w:rPr>
+          <w:rFonts w:ascii="Times New Roman" w:hAnsi="Times New Roman" w:cs="Times New Roman"/>
+        </w:rPr>
+        <w:t xml:space="preserve">% respectively). </w:t>
       </w:r>
     </w:p>
     <w:p>

</xml_diff>